<commit_message>
Changes to be committed: 	modified:   Sem-3/Labs/Project/DSA/assets/DSA-Project_Report.docx 	modified:   Sem-3/Labs/Project/DSA/assets/DSA-Project_Report.pdf
</commit_message>
<xml_diff>
--- a/Sem-3/Labs/Project/DSA/assets/DSA-Project_Report.docx
+++ b/Sem-3/Labs/Project/DSA/assets/DSA-Project_Report.docx
@@ -209,6 +209,14 @@
     </w:tbl>
     <w:sdt>
       <w:sdtPr>
+        <w:rPr>
+          <w:rFonts w:asciiTheme="minorHAnsi" w:eastAsiaTheme="minorHAnsi" w:hAnsiTheme="minorHAnsi" w:cstheme="minorBidi"/>
+          <w:color w:val="auto"/>
+          <w:kern w:val="2"/>
+          <w:sz w:val="22"/>
+          <w:szCs w:val="22"/>
+          <w14:ligatures w14:val="standardContextual"/>
+        </w:rPr>
         <w:id w:val="-983234221"/>
         <w:docPartObj>
           <w:docPartGallery w:val="Table of Contents"/>
@@ -217,15 +225,9 @@
       </w:sdtPr>
       <w:sdtEndPr>
         <w:rPr>
-          <w:rFonts w:asciiTheme="minorHAnsi" w:eastAsiaTheme="minorHAnsi" w:hAnsiTheme="minorHAnsi" w:cstheme="minorBidi"/>
           <w:b/>
           <w:bCs/>
           <w:noProof/>
-          <w:color w:val="auto"/>
-          <w:kern w:val="2"/>
-          <w:sz w:val="22"/>
-          <w:szCs w:val="22"/>
-          <w14:ligatures w14:val="standardContextual"/>
         </w:rPr>
       </w:sdtEndPr>
       <w:sdtContent>
@@ -244,7 +246,7 @@
               <w:tab w:val="right" w:leader="dot" w:pos="9350"/>
             </w:tabs>
             <w:rPr>
-              <w:rFonts w:eastAsiaTheme="minorEastAsia"/>
+              <w:rFonts w:ascii="Times New Roman" w:eastAsiaTheme="minorEastAsia" w:hAnsi="Times New Roman" w:cs="Times New Roman"/>
               <w:noProof/>
             </w:rPr>
           </w:pPr>
@@ -261,12 +263,14 @@
             <w:r>
               <w:rPr>
                 <w:rStyle w:val="Hyperlink"/>
+                <w:rFonts w:ascii="Times New Roman" w:hAnsi="Times New Roman" w:cs="Times New Roman"/>
                 <w:noProof/>
               </w:rPr>
               <w:t>Report on the Text Editor in C++</w:t>
             </w:r>
             <w:r>
               <w:rPr>
+                <w:rFonts w:ascii="Times New Roman" w:hAnsi="Times New Roman" w:cs="Times New Roman"/>
                 <w:noProof/>
                 <w:webHidden/>
               </w:rPr>
@@ -274,6 +278,7 @@
             </w:r>
             <w:r>
               <w:rPr>
+                <w:rFonts w:ascii="Times New Roman" w:hAnsi="Times New Roman" w:cs="Times New Roman"/>
                 <w:noProof/>
                 <w:webHidden/>
               </w:rPr>
@@ -281,6 +286,7 @@
             </w:r>
             <w:r>
               <w:rPr>
+                <w:rFonts w:ascii="Times New Roman" w:hAnsi="Times New Roman" w:cs="Times New Roman"/>
                 <w:noProof/>
                 <w:webHidden/>
               </w:rPr>
@@ -288,12 +294,14 @@
             </w:r>
             <w:r>
               <w:rPr>
-                <w:noProof/>
-                <w:webHidden/>
-              </w:rPr>
-            </w:r>
-            <w:r>
-              <w:rPr>
+                <w:rFonts w:ascii="Times New Roman" w:hAnsi="Times New Roman" w:cs="Times New Roman"/>
+                <w:noProof/>
+                <w:webHidden/>
+              </w:rPr>
+            </w:r>
+            <w:r>
+              <w:rPr>
+                <w:rFonts w:ascii="Times New Roman" w:hAnsi="Times New Roman" w:cs="Times New Roman"/>
                 <w:noProof/>
                 <w:webHidden/>
               </w:rPr>
@@ -301,6 +309,7 @@
             </w:r>
             <w:r>
               <w:rPr>
+                <w:rFonts w:ascii="Times New Roman" w:hAnsi="Times New Roman" w:cs="Times New Roman"/>
                 <w:noProof/>
                 <w:webHidden/>
               </w:rPr>
@@ -308,6 +317,7 @@
             </w:r>
             <w:r>
               <w:rPr>
+                <w:rFonts w:ascii="Times New Roman" w:hAnsi="Times New Roman" w:cs="Times New Roman"/>
                 <w:noProof/>
                 <w:webHidden/>
               </w:rPr>
@@ -322,7 +332,7 @@
               <w:tab w:val="right" w:leader="dot" w:pos="9350"/>
             </w:tabs>
             <w:rPr>
-              <w:rFonts w:eastAsiaTheme="minorEastAsia"/>
+              <w:rFonts w:ascii="Times New Roman" w:eastAsiaTheme="minorEastAsia" w:hAnsi="Times New Roman" w:cs="Times New Roman"/>
               <w:noProof/>
             </w:rPr>
           </w:pPr>
@@ -330,12 +340,14 @@
             <w:r>
               <w:rPr>
                 <w:rStyle w:val="Hyperlink"/>
+                <w:rFonts w:ascii="Times New Roman" w:hAnsi="Times New Roman" w:cs="Times New Roman"/>
                 <w:noProof/>
               </w:rPr>
               <w:t>Introduction</w:t>
             </w:r>
             <w:r>
               <w:rPr>
+                <w:rFonts w:ascii="Times New Roman" w:hAnsi="Times New Roman" w:cs="Times New Roman"/>
                 <w:noProof/>
                 <w:webHidden/>
               </w:rPr>
@@ -343,6 +355,7 @@
             </w:r>
             <w:r>
               <w:rPr>
+                <w:rFonts w:ascii="Times New Roman" w:hAnsi="Times New Roman" w:cs="Times New Roman"/>
                 <w:noProof/>
                 <w:webHidden/>
               </w:rPr>
@@ -350,6 +363,7 @@
             </w:r>
             <w:r>
               <w:rPr>
+                <w:rFonts w:ascii="Times New Roman" w:hAnsi="Times New Roman" w:cs="Times New Roman"/>
                 <w:noProof/>
                 <w:webHidden/>
               </w:rPr>
@@ -357,12 +371,14 @@
             </w:r>
             <w:r>
               <w:rPr>
-                <w:noProof/>
-                <w:webHidden/>
-              </w:rPr>
-            </w:r>
-            <w:r>
-              <w:rPr>
+                <w:rFonts w:ascii="Times New Roman" w:hAnsi="Times New Roman" w:cs="Times New Roman"/>
+                <w:noProof/>
+                <w:webHidden/>
+              </w:rPr>
+            </w:r>
+            <w:r>
+              <w:rPr>
+                <w:rFonts w:ascii="Times New Roman" w:hAnsi="Times New Roman" w:cs="Times New Roman"/>
                 <w:noProof/>
                 <w:webHidden/>
               </w:rPr>
@@ -370,6 +386,7 @@
             </w:r>
             <w:r>
               <w:rPr>
+                <w:rFonts w:ascii="Times New Roman" w:hAnsi="Times New Roman" w:cs="Times New Roman"/>
                 <w:noProof/>
                 <w:webHidden/>
               </w:rPr>
@@ -377,6 +394,7 @@
             </w:r>
             <w:r>
               <w:rPr>
+                <w:rFonts w:ascii="Times New Roman" w:hAnsi="Times New Roman" w:cs="Times New Roman"/>
                 <w:noProof/>
                 <w:webHidden/>
               </w:rPr>
@@ -391,7 +409,7 @@
               <w:tab w:val="right" w:leader="dot" w:pos="9350"/>
             </w:tabs>
             <w:rPr>
-              <w:rFonts w:eastAsiaTheme="minorEastAsia"/>
+              <w:rFonts w:ascii="Times New Roman" w:eastAsiaTheme="minorEastAsia" w:hAnsi="Times New Roman" w:cs="Times New Roman"/>
               <w:noProof/>
             </w:rPr>
           </w:pPr>
@@ -399,12 +417,14 @@
             <w:r>
               <w:rPr>
                 <w:rStyle w:val="Hyperlink"/>
+                <w:rFonts w:ascii="Times New Roman" w:hAnsi="Times New Roman" w:cs="Times New Roman"/>
                 <w:noProof/>
               </w:rPr>
               <w:t>Code Structure and Functionality</w:t>
             </w:r>
             <w:r>
               <w:rPr>
+                <w:rFonts w:ascii="Times New Roman" w:hAnsi="Times New Roman" w:cs="Times New Roman"/>
                 <w:noProof/>
                 <w:webHidden/>
               </w:rPr>
@@ -412,6 +432,7 @@
             </w:r>
             <w:r>
               <w:rPr>
+                <w:rFonts w:ascii="Times New Roman" w:hAnsi="Times New Roman" w:cs="Times New Roman"/>
                 <w:noProof/>
                 <w:webHidden/>
               </w:rPr>
@@ -419,6 +440,7 @@
             </w:r>
             <w:r>
               <w:rPr>
+                <w:rFonts w:ascii="Times New Roman" w:hAnsi="Times New Roman" w:cs="Times New Roman"/>
                 <w:noProof/>
                 <w:webHidden/>
               </w:rPr>
@@ -426,12 +448,14 @@
             </w:r>
             <w:r>
               <w:rPr>
-                <w:noProof/>
-                <w:webHidden/>
-              </w:rPr>
-            </w:r>
-            <w:r>
-              <w:rPr>
+                <w:rFonts w:ascii="Times New Roman" w:hAnsi="Times New Roman" w:cs="Times New Roman"/>
+                <w:noProof/>
+                <w:webHidden/>
+              </w:rPr>
+            </w:r>
+            <w:r>
+              <w:rPr>
+                <w:rFonts w:ascii="Times New Roman" w:hAnsi="Times New Roman" w:cs="Times New Roman"/>
                 <w:noProof/>
                 <w:webHidden/>
               </w:rPr>
@@ -439,6 +463,7 @@
             </w:r>
             <w:r>
               <w:rPr>
+                <w:rFonts w:ascii="Times New Roman" w:hAnsi="Times New Roman" w:cs="Times New Roman"/>
                 <w:noProof/>
                 <w:webHidden/>
               </w:rPr>
@@ -446,6 +471,7 @@
             </w:r>
             <w:r>
               <w:rPr>
+                <w:rFonts w:ascii="Times New Roman" w:hAnsi="Times New Roman" w:cs="Times New Roman"/>
                 <w:noProof/>
                 <w:webHidden/>
               </w:rPr>
@@ -460,7 +486,7 @@
               <w:tab w:val="right" w:leader="dot" w:pos="9350"/>
             </w:tabs>
             <w:rPr>
-              <w:rFonts w:eastAsiaTheme="minorEastAsia"/>
+              <w:rFonts w:ascii="Times New Roman" w:eastAsiaTheme="minorEastAsia" w:hAnsi="Times New Roman" w:cs="Times New Roman"/>
               <w:noProof/>
             </w:rPr>
           </w:pPr>
@@ -468,12 +494,14 @@
             <w:r>
               <w:rPr>
                 <w:rStyle w:val="Hyperlink"/>
+                <w:rFonts w:ascii="Times New Roman" w:hAnsi="Times New Roman" w:cs="Times New Roman"/>
                 <w:noProof/>
               </w:rPr>
               <w:t>Undo and Redo Operations</w:t>
             </w:r>
             <w:r>
               <w:rPr>
+                <w:rFonts w:ascii="Times New Roman" w:hAnsi="Times New Roman" w:cs="Times New Roman"/>
                 <w:noProof/>
                 <w:webHidden/>
               </w:rPr>
@@ -481,6 +509,7 @@
             </w:r>
             <w:r>
               <w:rPr>
+                <w:rFonts w:ascii="Times New Roman" w:hAnsi="Times New Roman" w:cs="Times New Roman"/>
                 <w:noProof/>
                 <w:webHidden/>
               </w:rPr>
@@ -488,6 +517,7 @@
             </w:r>
             <w:r>
               <w:rPr>
+                <w:rFonts w:ascii="Times New Roman" w:hAnsi="Times New Roman" w:cs="Times New Roman"/>
                 <w:noProof/>
                 <w:webHidden/>
               </w:rPr>
@@ -495,12 +525,14 @@
             </w:r>
             <w:r>
               <w:rPr>
-                <w:noProof/>
-                <w:webHidden/>
-              </w:rPr>
-            </w:r>
-            <w:r>
-              <w:rPr>
+                <w:rFonts w:ascii="Times New Roman" w:hAnsi="Times New Roman" w:cs="Times New Roman"/>
+                <w:noProof/>
+                <w:webHidden/>
+              </w:rPr>
+            </w:r>
+            <w:r>
+              <w:rPr>
+                <w:rFonts w:ascii="Times New Roman" w:hAnsi="Times New Roman" w:cs="Times New Roman"/>
                 <w:noProof/>
                 <w:webHidden/>
               </w:rPr>
@@ -508,6 +540,7 @@
             </w:r>
             <w:r>
               <w:rPr>
+                <w:rFonts w:ascii="Times New Roman" w:hAnsi="Times New Roman" w:cs="Times New Roman"/>
                 <w:noProof/>
                 <w:webHidden/>
               </w:rPr>
@@ -515,6 +548,7 @@
             </w:r>
             <w:r>
               <w:rPr>
+                <w:rFonts w:ascii="Times New Roman" w:hAnsi="Times New Roman" w:cs="Times New Roman"/>
                 <w:noProof/>
                 <w:webHidden/>
               </w:rPr>
@@ -529,7 +563,7 @@
               <w:tab w:val="right" w:leader="dot" w:pos="9350"/>
             </w:tabs>
             <w:rPr>
-              <w:rFonts w:eastAsiaTheme="minorEastAsia"/>
+              <w:rFonts w:ascii="Times New Roman" w:eastAsiaTheme="minorEastAsia" w:hAnsi="Times New Roman" w:cs="Times New Roman"/>
               <w:noProof/>
             </w:rPr>
           </w:pPr>
@@ -537,12 +571,14 @@
             <w:r>
               <w:rPr>
                 <w:rStyle w:val="Hyperlink"/>
+                <w:rFonts w:ascii="Times New Roman" w:hAnsi="Times New Roman" w:cs="Times New Roman"/>
                 <w:noProof/>
               </w:rPr>
               <w:t>Copy, Paste, and Cut Operations</w:t>
             </w:r>
             <w:r>
               <w:rPr>
+                <w:rFonts w:ascii="Times New Roman" w:hAnsi="Times New Roman" w:cs="Times New Roman"/>
                 <w:noProof/>
                 <w:webHidden/>
               </w:rPr>
@@ -550,6 +586,7 @@
             </w:r>
             <w:r>
               <w:rPr>
+                <w:rFonts w:ascii="Times New Roman" w:hAnsi="Times New Roman" w:cs="Times New Roman"/>
                 <w:noProof/>
                 <w:webHidden/>
               </w:rPr>
@@ -557,6 +594,7 @@
             </w:r>
             <w:r>
               <w:rPr>
+                <w:rFonts w:ascii="Times New Roman" w:hAnsi="Times New Roman" w:cs="Times New Roman"/>
                 <w:noProof/>
                 <w:webHidden/>
               </w:rPr>
@@ -564,12 +602,14 @@
             </w:r>
             <w:r>
               <w:rPr>
-                <w:noProof/>
-                <w:webHidden/>
-              </w:rPr>
-            </w:r>
-            <w:r>
-              <w:rPr>
+                <w:rFonts w:ascii="Times New Roman" w:hAnsi="Times New Roman" w:cs="Times New Roman"/>
+                <w:noProof/>
+                <w:webHidden/>
+              </w:rPr>
+            </w:r>
+            <w:r>
+              <w:rPr>
+                <w:rFonts w:ascii="Times New Roman" w:hAnsi="Times New Roman" w:cs="Times New Roman"/>
                 <w:noProof/>
                 <w:webHidden/>
               </w:rPr>
@@ -577,6 +617,7 @@
             </w:r>
             <w:r>
               <w:rPr>
+                <w:rFonts w:ascii="Times New Roman" w:hAnsi="Times New Roman" w:cs="Times New Roman"/>
                 <w:noProof/>
                 <w:webHidden/>
               </w:rPr>
@@ -584,6 +625,7 @@
             </w:r>
             <w:r>
               <w:rPr>
+                <w:rFonts w:ascii="Times New Roman" w:hAnsi="Times New Roman" w:cs="Times New Roman"/>
                 <w:noProof/>
                 <w:webHidden/>
               </w:rPr>
@@ -598,7 +640,7 @@
               <w:tab w:val="right" w:leader="dot" w:pos="9350"/>
             </w:tabs>
             <w:rPr>
-              <w:rFonts w:eastAsiaTheme="minorEastAsia"/>
+              <w:rFonts w:ascii="Times New Roman" w:eastAsiaTheme="minorEastAsia" w:hAnsi="Times New Roman" w:cs="Times New Roman"/>
               <w:noProof/>
             </w:rPr>
           </w:pPr>
@@ -606,12 +648,14 @@
             <w:r>
               <w:rPr>
                 <w:rStyle w:val="Hyperlink"/>
+                <w:rFonts w:ascii="Times New Roman" w:hAnsi="Times New Roman" w:cs="Times New Roman"/>
                 <w:noProof/>
               </w:rPr>
               <w:t>Menu Function</w:t>
             </w:r>
             <w:r>
               <w:rPr>
+                <w:rFonts w:ascii="Times New Roman" w:hAnsi="Times New Roman" w:cs="Times New Roman"/>
                 <w:noProof/>
                 <w:webHidden/>
               </w:rPr>
@@ -619,6 +663,7 @@
             </w:r>
             <w:r>
               <w:rPr>
+                <w:rFonts w:ascii="Times New Roman" w:hAnsi="Times New Roman" w:cs="Times New Roman"/>
                 <w:noProof/>
                 <w:webHidden/>
               </w:rPr>
@@ -626,6 +671,7 @@
             </w:r>
             <w:r>
               <w:rPr>
+                <w:rFonts w:ascii="Times New Roman" w:hAnsi="Times New Roman" w:cs="Times New Roman"/>
                 <w:noProof/>
                 <w:webHidden/>
               </w:rPr>
@@ -633,12 +679,14 @@
             </w:r>
             <w:r>
               <w:rPr>
-                <w:noProof/>
-                <w:webHidden/>
-              </w:rPr>
-            </w:r>
-            <w:r>
-              <w:rPr>
+                <w:rFonts w:ascii="Times New Roman" w:hAnsi="Times New Roman" w:cs="Times New Roman"/>
+                <w:noProof/>
+                <w:webHidden/>
+              </w:rPr>
+            </w:r>
+            <w:r>
+              <w:rPr>
+                <w:rFonts w:ascii="Times New Roman" w:hAnsi="Times New Roman" w:cs="Times New Roman"/>
                 <w:noProof/>
                 <w:webHidden/>
               </w:rPr>
@@ -646,6 +694,7 @@
             </w:r>
             <w:r>
               <w:rPr>
+                <w:rFonts w:ascii="Times New Roman" w:hAnsi="Times New Roman" w:cs="Times New Roman"/>
                 <w:noProof/>
                 <w:webHidden/>
               </w:rPr>
@@ -653,6 +702,7 @@
             </w:r>
             <w:r>
               <w:rPr>
+                <w:rFonts w:ascii="Times New Roman" w:hAnsi="Times New Roman" w:cs="Times New Roman"/>
                 <w:noProof/>
                 <w:webHidden/>
               </w:rPr>
@@ -667,7 +717,7 @@
               <w:tab w:val="right" w:leader="dot" w:pos="9350"/>
             </w:tabs>
             <w:rPr>
-              <w:rFonts w:eastAsiaTheme="minorEastAsia"/>
+              <w:rFonts w:ascii="Times New Roman" w:eastAsiaTheme="minorEastAsia" w:hAnsi="Times New Roman" w:cs="Times New Roman"/>
               <w:noProof/>
             </w:rPr>
           </w:pPr>
@@ -675,12 +725,14 @@
             <w:r>
               <w:rPr>
                 <w:rStyle w:val="Hyperlink"/>
+                <w:rFonts w:ascii="Times New Roman" w:hAnsi="Times New Roman" w:cs="Times New Roman"/>
                 <w:noProof/>
               </w:rPr>
               <w:t>Code Presentation</w:t>
             </w:r>
             <w:r>
               <w:rPr>
+                <w:rFonts w:ascii="Times New Roman" w:hAnsi="Times New Roman" w:cs="Times New Roman"/>
                 <w:noProof/>
                 <w:webHidden/>
               </w:rPr>
@@ -688,6 +740,7 @@
             </w:r>
             <w:r>
               <w:rPr>
+                <w:rFonts w:ascii="Times New Roman" w:hAnsi="Times New Roman" w:cs="Times New Roman"/>
                 <w:noProof/>
                 <w:webHidden/>
               </w:rPr>
@@ -695,6 +748,7 @@
             </w:r>
             <w:r>
               <w:rPr>
+                <w:rFonts w:ascii="Times New Roman" w:hAnsi="Times New Roman" w:cs="Times New Roman"/>
                 <w:noProof/>
                 <w:webHidden/>
               </w:rPr>
@@ -702,12 +756,14 @@
             </w:r>
             <w:r>
               <w:rPr>
-                <w:noProof/>
-                <w:webHidden/>
-              </w:rPr>
-            </w:r>
-            <w:r>
-              <w:rPr>
+                <w:rFonts w:ascii="Times New Roman" w:hAnsi="Times New Roman" w:cs="Times New Roman"/>
+                <w:noProof/>
+                <w:webHidden/>
+              </w:rPr>
+            </w:r>
+            <w:r>
+              <w:rPr>
+                <w:rFonts w:ascii="Times New Roman" w:hAnsi="Times New Roman" w:cs="Times New Roman"/>
                 <w:noProof/>
                 <w:webHidden/>
               </w:rPr>
@@ -715,6 +771,7 @@
             </w:r>
             <w:r>
               <w:rPr>
+                <w:rFonts w:ascii="Times New Roman" w:hAnsi="Times New Roman" w:cs="Times New Roman"/>
                 <w:noProof/>
                 <w:webHidden/>
               </w:rPr>
@@ -722,6 +779,7 @@
             </w:r>
             <w:r>
               <w:rPr>
+                <w:rFonts w:ascii="Times New Roman" w:hAnsi="Times New Roman" w:cs="Times New Roman"/>
                 <w:noProof/>
                 <w:webHidden/>
               </w:rPr>
@@ -736,7 +794,7 @@
               <w:tab w:val="right" w:leader="dot" w:pos="9350"/>
             </w:tabs>
             <w:rPr>
-              <w:rFonts w:eastAsiaTheme="minorEastAsia"/>
+              <w:rFonts w:ascii="Times New Roman" w:eastAsiaTheme="minorEastAsia" w:hAnsi="Times New Roman" w:cs="Times New Roman"/>
               <w:noProof/>
             </w:rPr>
           </w:pPr>
@@ -744,12 +802,14 @@
             <w:r>
               <w:rPr>
                 <w:rStyle w:val="Hyperlink"/>
+                <w:rFonts w:ascii="Times New Roman" w:hAnsi="Times New Roman" w:cs="Times New Roman"/>
                 <w:noProof/>
               </w:rPr>
               <w:t>Conclusion</w:t>
             </w:r>
             <w:r>
               <w:rPr>
+                <w:rFonts w:ascii="Times New Roman" w:hAnsi="Times New Roman" w:cs="Times New Roman"/>
                 <w:noProof/>
                 <w:webHidden/>
               </w:rPr>
@@ -757,6 +817,7 @@
             </w:r>
             <w:r>
               <w:rPr>
+                <w:rFonts w:ascii="Times New Roman" w:hAnsi="Times New Roman" w:cs="Times New Roman"/>
                 <w:noProof/>
                 <w:webHidden/>
               </w:rPr>
@@ -764,6 +825,7 @@
             </w:r>
             <w:r>
               <w:rPr>
+                <w:rFonts w:ascii="Times New Roman" w:hAnsi="Times New Roman" w:cs="Times New Roman"/>
                 <w:noProof/>
                 <w:webHidden/>
               </w:rPr>
@@ -771,12 +833,14 @@
             </w:r>
             <w:r>
               <w:rPr>
-                <w:noProof/>
-                <w:webHidden/>
-              </w:rPr>
-            </w:r>
-            <w:r>
-              <w:rPr>
+                <w:rFonts w:ascii="Times New Roman" w:hAnsi="Times New Roman" w:cs="Times New Roman"/>
+                <w:noProof/>
+                <w:webHidden/>
+              </w:rPr>
+            </w:r>
+            <w:r>
+              <w:rPr>
+                <w:rFonts w:ascii="Times New Roman" w:hAnsi="Times New Roman" w:cs="Times New Roman"/>
                 <w:noProof/>
                 <w:webHidden/>
               </w:rPr>
@@ -784,13 +848,15 @@
             </w:r>
             <w:r>
               <w:rPr>
-                <w:noProof/>
-                <w:webHidden/>
-              </w:rPr>
-              <w:t>3</w:t>
-            </w:r>
-            <w:r>
-              <w:rPr>
+                <w:rFonts w:ascii="Times New Roman" w:hAnsi="Times New Roman" w:cs="Times New Roman"/>
+                <w:noProof/>
+                <w:webHidden/>
+              </w:rPr>
+              <w:t>4</w:t>
+            </w:r>
+            <w:r>
+              <w:rPr>
+                <w:rFonts w:ascii="Times New Roman" w:hAnsi="Times New Roman" w:cs="Times New Roman"/>
                 <w:noProof/>
                 <w:webHidden/>
               </w:rPr>
@@ -1191,7 +1257,13 @@
     <w:p/>
     <w:p>
       <w:r>
-        <w:t xml:space="preserve">The </w:t>
+        <w:rPr>
+          <w:rFonts w:ascii="Times New Roman" w:hAnsi="Times New Roman" w:cs="Times New Roman"/>
+        </w:rPr>
+        <w:t>The</w:t>
+      </w:r>
+      <w:r>
+        <w:t xml:space="preserve"> </w:t>
       </w:r>
       <w:r>
         <w:rPr>
@@ -1260,7 +1332,16 @@
         <w:t>`</w:t>
       </w:r>
       <w:r>
-        <w:t xml:space="preserve"> functions perform the copy, paste, and cut operations, respectively. The </w:t>
+        <w:t xml:space="preserve"> </w:t>
+      </w:r>
+      <w:r>
+        <w:rPr>
+          <w:rFonts w:ascii="Times New Roman" w:hAnsi="Times New Roman" w:cs="Times New Roman"/>
+        </w:rPr>
+        <w:t>functions perform the copy, paste, and cut operations, respectively. The</w:t>
+      </w:r>
+      <w:r>
+        <w:t xml:space="preserve"> </w:t>
       </w:r>
       <w:r>
         <w:rPr>
@@ -1278,12 +1359,44 @@
       <w:proofErr w:type="spellEnd"/>
       <w:r>
         <w:rPr>
+          <w:rFonts w:ascii="Times New Roman" w:hAnsi="Times New Roman" w:cs="Times New Roman"/>
+        </w:rPr>
+        <w:t>` function reads the content of a file and pushes it to the</w:t>
+      </w:r>
+      <w:r>
+        <w:t xml:space="preserve"> </w:t>
+      </w:r>
+      <w:r>
+        <w:rPr>
           <w:rFonts w:ascii="Monaspace Argon" w:hAnsi="Monaspace Argon"/>
         </w:rPr>
         <w:t>`</w:t>
       </w:r>
-      <w:r>
-        <w:t xml:space="preserve"> function reads the content of a file and pushes it to the </w:t>
+      <w:proofErr w:type="spellStart"/>
+      <w:r>
+        <w:rPr>
+          <w:rFonts w:ascii="Monaspace Argon" w:hAnsi="Monaspace Argon"/>
+        </w:rPr>
+        <w:t>copyStack</w:t>
+      </w:r>
+      <w:proofErr w:type="spellEnd"/>
+      <w:r>
+        <w:rPr>
+          <w:rFonts w:ascii="Monaspace Argon" w:hAnsi="Monaspace Argon"/>
+        </w:rPr>
+        <w:t>`.</w:t>
+      </w:r>
+      <w:r>
+        <w:t xml:space="preserve"> </w:t>
+      </w:r>
+      <w:r>
+        <w:rPr>
+          <w:rFonts w:ascii="Times New Roman" w:hAnsi="Times New Roman" w:cs="Times New Roman"/>
+        </w:rPr>
+        <w:t>The</w:t>
+      </w:r>
+      <w:r>
+        <w:t xml:space="preserve"> </w:t>
       </w:r>
       <w:r>
         <w:rPr>
@@ -1296,17 +1409,49 @@
         <w:rPr>
           <w:rFonts w:ascii="Monaspace Argon" w:hAnsi="Monaspace Argon"/>
         </w:rPr>
+        <w:t>pasteFile</w:t>
+      </w:r>
+      <w:proofErr w:type="spellEnd"/>
+      <w:r>
+        <w:rPr>
+          <w:rFonts w:ascii="Monaspace Argon" w:hAnsi="Monaspace Argon"/>
+        </w:rPr>
+        <w:t>`</w:t>
+      </w:r>
+      <w:r>
+        <w:t xml:space="preserve"> </w:t>
+      </w:r>
+      <w:r>
+        <w:rPr>
+          <w:rFonts w:ascii="Times New Roman" w:hAnsi="Times New Roman" w:cs="Times New Roman"/>
+        </w:rPr>
+        <w:t>function pops the content from the</w:t>
+      </w:r>
+      <w:r>
+        <w:t xml:space="preserve"> </w:t>
+      </w:r>
+      <w:r>
+        <w:rPr>
+          <w:rFonts w:ascii="Monaspace Argon" w:hAnsi="Monaspace Argon"/>
+        </w:rPr>
+        <w:t>`</w:t>
+      </w:r>
+      <w:proofErr w:type="spellStart"/>
+      <w:r>
+        <w:rPr>
+          <w:rFonts w:ascii="Monaspace Argon" w:hAnsi="Monaspace Argon"/>
+        </w:rPr>
         <w:t>copyStack</w:t>
       </w:r>
       <w:proofErr w:type="spellEnd"/>
       <w:r>
         <w:rPr>
-          <w:rFonts w:ascii="Monaspace Argon" w:hAnsi="Monaspace Argon"/>
-        </w:rPr>
-        <w:t>`.</w:t>
-      </w:r>
-      <w:r>
-        <w:t xml:space="preserve"> The </w:t>
+          <w:rFonts w:ascii="Times New Roman" w:hAnsi="Times New Roman" w:cs="Times New Roman"/>
+        </w:rPr>
+        <w:t>` and appends it to the file. The</w:t>
+      </w:r>
+      <w:r>
+        <w:t xml:space="preserve"> </w:t>
       </w:r>
       <w:r>
         <w:rPr>
@@ -1319,7 +1464,7 @@
         <w:rPr>
           <w:rFonts w:ascii="Monaspace Argon" w:hAnsi="Monaspace Argon"/>
         </w:rPr>
-        <w:t>pasteFile</w:t>
+        <w:t>cutFile</w:t>
       </w:r>
       <w:proofErr w:type="spellEnd"/>
       <w:r>
@@ -1329,53 +1474,13 @@
         <w:t>`</w:t>
       </w:r>
       <w:r>
-        <w:t xml:space="preserve"> function pops the content from the </w:t>
-      </w:r>
-      <w:r>
-        <w:rPr>
-          <w:rFonts w:ascii="Monaspace Argon" w:hAnsi="Monaspace Argon"/>
-        </w:rPr>
-        <w:t>`</w:t>
-      </w:r>
-      <w:proofErr w:type="spellStart"/>
-      <w:r>
-        <w:rPr>
-          <w:rFonts w:ascii="Monaspace Argon" w:hAnsi="Monaspace Argon"/>
-        </w:rPr>
-        <w:t>copyStack</w:t>
-      </w:r>
-      <w:proofErr w:type="spellEnd"/>
-      <w:r>
-        <w:rPr>
-          <w:rFonts w:ascii="Monaspace Argon" w:hAnsi="Monaspace Argon"/>
-        </w:rPr>
-        <w:t>`</w:t>
-      </w:r>
-      <w:r>
-        <w:t xml:space="preserve"> and appends it to the file. The </w:t>
-      </w:r>
-      <w:r>
-        <w:rPr>
-          <w:rFonts w:ascii="Monaspace Argon" w:hAnsi="Monaspace Argon"/>
-        </w:rPr>
-        <w:t>`</w:t>
-      </w:r>
-      <w:proofErr w:type="spellStart"/>
-      <w:r>
-        <w:rPr>
-          <w:rFonts w:ascii="Monaspace Argon" w:hAnsi="Monaspace Argon"/>
-        </w:rPr>
-        <w:t>cutFile</w:t>
-      </w:r>
-      <w:proofErr w:type="spellEnd"/>
-      <w:r>
-        <w:rPr>
-          <w:rFonts w:ascii="Monaspace Argon" w:hAnsi="Monaspace Argon"/>
-        </w:rPr>
-        <w:t>`</w:t>
-      </w:r>
-      <w:r>
-        <w:t xml:space="preserve"> function removes all content from the file. These operations are implemented using file I/O operations, which allow the program to read from and write to files.</w:t>
+        <w:t xml:space="preserve"> </w:t>
+      </w:r>
+      <w:r>
+        <w:rPr>
+          <w:rFonts w:ascii="Times New Roman" w:hAnsi="Times New Roman" w:cs="Times New Roman"/>
+        </w:rPr>
+        <w:t>function removes all content from the file. These operations are implemented using file I/O operations, which allow the program to read from and write to files.</w:t>
       </w:r>
     </w:p>
     <w:p/>
@@ -1395,6 +1500,9 @@
     <w:p/>
     <w:p>
       <w:r>
+        <w:rPr>
+          <w:rFonts w:ascii="Times New Roman" w:hAnsi="Times New Roman" w:cs="Times New Roman"/>
+        </w:rPr>
         <w:t xml:space="preserve">The </w:t>
       </w:r>
       <w:r>
@@ -1404,7 +1512,13 @@
         <w:t>`menu`</w:t>
       </w:r>
       <w:r>
-        <w:t xml:space="preserve"> function is the main function of the program. It displays the menu of operations and performs the selected operation. It uses a switch statement to select the operation based on the user's input. The </w:t>
+        <w:t xml:space="preserve"> </w:t>
+      </w:r>
+      <w:r>
+        <w:rPr>
+          <w:rFonts w:ascii="Times New Roman" w:hAnsi="Times New Roman" w:cs="Times New Roman"/>
+        </w:rPr>
+        <w:t xml:space="preserve">function is the main function of the program. It displays the menu of operations and performs the selected operation. It uses a switch statement to select the operation based on the user's input. The </w:t>
       </w:r>
       <w:r>
         <w:rPr>
@@ -1413,56 +1527,82 @@
         <w:t>`menu`</w:t>
       </w:r>
       <w:r>
-        <w:t xml:space="preserve"> function also handles the display of messages to the user, such as </w:t>
-      </w:r>
-      <w:r>
-        <w:rPr>
+        <w:t xml:space="preserve"> </w:t>
+      </w:r>
+      <w:r>
+        <w:rPr>
+          <w:rFonts w:ascii="Times New Roman" w:hAnsi="Times New Roman" w:cs="Times New Roman"/>
+        </w:rPr>
+        <w:t xml:space="preserve">function also handles the display of messages to the user, such as </w:t>
+      </w:r>
+      <w:r>
+        <w:rPr>
+          <w:rFonts w:ascii="Times New Roman" w:hAnsi="Times New Roman" w:cs="Times New Roman"/>
           <w:i/>
           <w:iCs/>
         </w:rPr>
         <w:t>"File Created Successfully"</w:t>
       </w:r>
       <w:r>
+        <w:rPr>
+          <w:rFonts w:ascii="Times New Roman" w:hAnsi="Times New Roman" w:cs="Times New Roman"/>
+        </w:rPr>
         <w:t xml:space="preserve">, </w:t>
       </w:r>
       <w:r>
         <w:rPr>
+          <w:rFonts w:ascii="Times New Roman" w:hAnsi="Times New Roman" w:cs="Times New Roman"/>
           <w:i/>
           <w:iCs/>
         </w:rPr>
         <w:t>"File Updated Successfully"</w:t>
       </w:r>
       <w:r>
+        <w:rPr>
+          <w:rFonts w:ascii="Times New Roman" w:hAnsi="Times New Roman" w:cs="Times New Roman"/>
+        </w:rPr>
         <w:t xml:space="preserve">, </w:t>
       </w:r>
       <w:r>
         <w:rPr>
+          <w:rFonts w:ascii="Times New Roman" w:hAnsi="Times New Roman" w:cs="Times New Roman"/>
           <w:i/>
           <w:iCs/>
         </w:rPr>
         <w:t>"File Emptied Successfully",</w:t>
       </w:r>
       <w:r>
+        <w:rPr>
+          <w:rFonts w:ascii="Times New Roman" w:hAnsi="Times New Roman" w:cs="Times New Roman"/>
+        </w:rPr>
         <w:t xml:space="preserve"> </w:t>
       </w:r>
       <w:r>
         <w:rPr>
+          <w:rFonts w:ascii="Times New Roman" w:hAnsi="Times New Roman" w:cs="Times New Roman"/>
           <w:i/>
           <w:iCs/>
         </w:rPr>
         <w:t>"File Deleted Successfully"</w:t>
       </w:r>
       <w:r>
+        <w:rPr>
+          <w:rFonts w:ascii="Times New Roman" w:hAnsi="Times New Roman" w:cs="Times New Roman"/>
+        </w:rPr>
         <w:t xml:space="preserve">, and </w:t>
       </w:r>
       <w:r>
         <w:rPr>
+          <w:rFonts w:ascii="Times New Roman" w:hAnsi="Times New Roman" w:cs="Times New Roman"/>
           <w:i/>
           <w:iCs/>
         </w:rPr>
         <w:t>"File Not Found"</w:t>
       </w:r>
       <w:r>
+        <w:rPr>
+          <w:rFonts w:ascii="Times New Roman" w:hAnsi="Times New Roman" w:cs="Times New Roman"/>
+        </w:rPr>
         <w:t xml:space="preserve">. These messages are displayed based on the value of the </w:t>
       </w:r>
       <w:r>
@@ -1472,16 +1612,28 @@
         <w:t>`msg`</w:t>
       </w:r>
       <w:r>
-        <w:t xml:space="preserve"> parameter passed to the </w:t>
-      </w:r>
-      <w:r>
-        <w:rPr>
-          <w:rFonts w:ascii="Monaspace Argon" w:hAnsi="Monaspace Argon"/>
-        </w:rPr>
-        <w:t>`menu`</w:t>
-      </w:r>
-      <w:r>
-        <w:t xml:space="preserve"> function.</w:t>
+        <w:t xml:space="preserve"> </w:t>
+      </w:r>
+      <w:r>
+        <w:rPr>
+          <w:rFonts w:ascii="Times New Roman" w:hAnsi="Times New Roman" w:cs="Times New Roman"/>
+        </w:rPr>
+        <w:t>parameter passed to the</w:t>
+      </w:r>
+      <w:r>
+        <w:t xml:space="preserve"> </w:t>
+      </w:r>
+      <w:r>
+        <w:rPr>
+          <w:rFonts w:ascii="Monaspace Argon" w:hAnsi="Monaspace Argon"/>
+        </w:rPr>
+        <w:t>`menu</w:t>
+      </w:r>
+      <w:r>
+        <w:rPr>
+          <w:rFonts w:ascii="Times New Roman" w:hAnsi="Times New Roman" w:cs="Times New Roman"/>
+        </w:rPr>
+        <w:t>` function.</w:t>
       </w:r>
     </w:p>
     <w:p/>
@@ -1506,16 +1658,25 @@
     <w:p/>
     <w:p>
       <w:r>
+        <w:rPr>
+          <w:rFonts w:ascii="Times New Roman" w:hAnsi="Times New Roman" w:cs="Times New Roman"/>
+        </w:rPr>
         <w:t xml:space="preserve">The code is well-structured and easy to understand. It follows good programming practices such as using meaningful variable names, using comments to explain what the code does, and organizing the code into functions that each perform a specific task. The code also uses the </w:t>
       </w:r>
       <w:r>
         <w:rPr>
           <w:rFonts w:ascii="Monaspace Argon" w:hAnsi="Monaspace Argon"/>
         </w:rPr>
-        <w:t>`iostream`</w:t>
-      </w:r>
-      <w:r>
-        <w:t xml:space="preserve"> library for input and output operations, the </w:t>
+        <w:t>`iostream</w:t>
+      </w:r>
+      <w:r>
+        <w:rPr>
+          <w:rFonts w:ascii="Times New Roman" w:hAnsi="Times New Roman" w:cs="Times New Roman"/>
+        </w:rPr>
+        <w:t>` library for input and output operations, the</w:t>
+      </w:r>
+      <w:r>
+        <w:t xml:space="preserve"> </w:t>
       </w:r>
       <w:r>
         <w:rPr>
@@ -1538,16 +1699,69 @@
         <w:t>`</w:t>
       </w:r>
       <w:r>
-        <w:t xml:space="preserve"> library for file operations, and the </w:t>
-      </w:r>
-      <w:r>
-        <w:rPr>
-          <w:rFonts w:ascii="Monaspace Argon" w:hAnsi="Monaspace Argon"/>
-        </w:rPr>
-        <w:t>`stack`</w:t>
-      </w:r>
-      <w:r>
-        <w:t xml:space="preserve"> library for stack operations.</w:t>
+        <w:t xml:space="preserve"> </w:t>
+      </w:r>
+      <w:r>
+        <w:rPr>
+          <w:rFonts w:ascii="Times New Roman" w:hAnsi="Times New Roman" w:cs="Times New Roman"/>
+        </w:rPr>
+        <w:t>library for file operations, and the</w:t>
+      </w:r>
+      <w:r>
+        <w:rPr>
+          <w:rFonts w:ascii="Times New Roman" w:hAnsi="Times New Roman" w:cs="Times New Roman"/>
+        </w:rPr>
+        <w:t xml:space="preserve"> custom</w:t>
+      </w:r>
+      <w:r>
+        <w:rPr>
+          <w:rFonts w:ascii="Times New Roman" w:hAnsi="Times New Roman" w:cs="Times New Roman"/>
+        </w:rPr>
+        <w:t xml:space="preserve"> </w:t>
+      </w:r>
+      <w:r>
+        <w:rPr>
+          <w:rFonts w:ascii="Monaspace Argon" w:hAnsi="Monaspace Argon"/>
+        </w:rPr>
+        <w:t>`</w:t>
+      </w:r>
+      <w:proofErr w:type="spellStart"/>
+      <w:r>
+        <w:rPr>
+          <w:rFonts w:ascii="Monaspace Argon" w:hAnsi="Monaspace Argon"/>
+        </w:rPr>
+        <w:t>S</w:t>
+      </w:r>
+      <w:r>
+        <w:rPr>
+          <w:rFonts w:ascii="Monaspace Argon" w:hAnsi="Monaspace Argon"/>
+        </w:rPr>
+        <w:t>tack</w:t>
+      </w:r>
+      <w:r>
+        <w:rPr>
+          <w:rFonts w:ascii="Monaspace Argon" w:hAnsi="Monaspace Argon"/>
+        </w:rPr>
+        <w:t>.h</w:t>
+      </w:r>
+      <w:proofErr w:type="spellEnd"/>
+      <w:r>
+        <w:rPr>
+          <w:rFonts w:ascii="Times New Roman" w:hAnsi="Times New Roman" w:cs="Times New Roman"/>
+        </w:rPr>
+        <w:t xml:space="preserve">` </w:t>
+      </w:r>
+      <w:r>
+        <w:rPr>
+          <w:rFonts w:ascii="Times New Roman" w:hAnsi="Times New Roman" w:cs="Times New Roman"/>
+        </w:rPr>
+        <w:t xml:space="preserve">header file </w:t>
+      </w:r>
+      <w:r>
+        <w:rPr>
+          <w:rFonts w:ascii="Times New Roman" w:hAnsi="Times New Roman" w:cs="Times New Roman"/>
+        </w:rPr>
+        <w:t>for stack operations.</w:t>
       </w:r>
     </w:p>
     <w:p/>
@@ -1559,24 +1773,135 @@
           <w:szCs w:val="48"/>
         </w:rPr>
       </w:pPr>
-      <w:bookmarkStart w:id="7" w:name="_Toc152620440"/>
       <w:r>
         <w:rPr>
           <w:sz w:val="48"/>
           <w:szCs w:val="48"/>
         </w:rPr>
+        <w:t>Video Demo</w:t>
+      </w:r>
+    </w:p>
+    <w:p/>
+    <w:p>
+      <w:pPr>
+        <w:rPr>
+          <w:rStyle w:val="SubtleReference"/>
+        </w:rPr>
+      </w:pPr>
+      <w:r>
+        <w:rPr>
+          <w:noProof/>
+        </w:rPr>
+        <w:drawing>
+          <wp:inline distT="0" distB="0" distL="0" distR="0" wp14:anchorId="00D53969" wp14:editId="1A8D9BC8">
+            <wp:extent cx="5943600" cy="2712720"/>
+            <wp:effectExtent l="0" t="0" r="0" b="0"/>
+            <wp:docPr id="1324394127" name="Picture 1" descr="A screenshot of the text editor menu."/>
+            <wp:cNvGraphicFramePr>
+              <a:graphicFrameLocks xmlns:a="http://schemas.openxmlformats.org/drawingml/2006/main" noChangeAspect="1"/>
+            </wp:cNvGraphicFramePr>
+            <a:graphic xmlns:a="http://schemas.openxmlformats.org/drawingml/2006/main">
+              <a:graphicData uri="http://schemas.openxmlformats.org/drawingml/2006/picture">
+                <pic:pic xmlns:pic="http://schemas.openxmlformats.org/drawingml/2006/picture">
+                  <pic:nvPicPr>
+                    <pic:cNvPr id="1324394127" name="Picture 1" descr="A screenshot of the text editor menu."/>
+                    <pic:cNvPicPr/>
+                  </pic:nvPicPr>
+                  <pic:blipFill>
+                    <a:blip r:embed="rId8" cstate="print">
+                      <a:extLst>
+                        <a:ext uri="{28A0092B-C50C-407E-A947-70E740481C1C}">
+                          <a14:useLocalDpi xmlns:a14="http://schemas.microsoft.com/office/drawing/2010/main" val="0"/>
+                        </a:ext>
+                      </a:extLst>
+                    </a:blip>
+                    <a:stretch>
+                      <a:fillRect/>
+                    </a:stretch>
+                  </pic:blipFill>
+                  <pic:spPr>
+                    <a:xfrm>
+                      <a:off x="0" y="0"/>
+                      <a:ext cx="5943600" cy="2712720"/>
+                    </a:xfrm>
+                    <a:prstGeom prst="rect">
+                      <a:avLst/>
+                    </a:prstGeom>
+                  </pic:spPr>
+                </pic:pic>
+              </a:graphicData>
+            </a:graphic>
+          </wp:inline>
+        </w:drawing>
+      </w:r>
+      <w:r>
+        <w:br/>
+      </w:r>
+      <w:r>
+        <w:rPr>
+          <w:rStyle w:val="SubtleReference"/>
+        </w:rPr>
+        <w:t>Text Editor Menu screenshot.</w:t>
+      </w:r>
+    </w:p>
+    <w:p>
+      <w:r>
+        <w:rPr>
+          <w:rFonts w:ascii="Times New Roman" w:hAnsi="Times New Roman" w:cs="Times New Roman"/>
+        </w:rPr>
+        <w:t xml:space="preserve">You can check out the video demo for this project </w:t>
+      </w:r>
+      <w:hyperlink r:id="rId9" w:history="1">
+        <w:r>
+          <w:rPr>
+            <w:rStyle w:val="Hyperlink"/>
+            <w:rFonts w:ascii="Times New Roman" w:hAnsi="Times New Roman" w:cs="Times New Roman"/>
+          </w:rPr>
+          <w:t>here</w:t>
+        </w:r>
+      </w:hyperlink>
+      <w:r>
+        <w:rPr>
+          <w:rFonts w:ascii="Times New Roman" w:hAnsi="Times New Roman" w:cs="Times New Roman"/>
+        </w:rPr>
+        <w:t>.</w:t>
+      </w:r>
+    </w:p>
+    <w:p>
+      <w:pPr>
+        <w:pStyle w:val="Heading2"/>
+        <w:rPr>
+          <w:sz w:val="48"/>
+          <w:szCs w:val="48"/>
+        </w:rPr>
+      </w:pPr>
+      <w:bookmarkStart w:id="7" w:name="_Toc152620440"/>
+      <w:r>
+        <w:rPr>
+          <w:sz w:val="48"/>
+          <w:szCs w:val="48"/>
+        </w:rPr>
+        <w:lastRenderedPageBreak/>
         <w:t>Conclusion</w:t>
       </w:r>
       <w:bookmarkEnd w:id="7"/>
     </w:p>
     <w:p/>
     <w:p>
-      <w:r>
+      <w:pPr>
+        <w:rPr>
+          <w:rFonts w:ascii="Times New Roman" w:hAnsi="Times New Roman" w:cs="Times New Roman"/>
+        </w:rPr>
+      </w:pPr>
+      <w:r>
+        <w:rPr>
+          <w:rFonts w:ascii="Times New Roman" w:hAnsi="Times New Roman" w:cs="Times New Roman"/>
+        </w:rPr>
         <w:t>The text editor in C++ provides a simple yet functional interface for basic file operations. It demonstrates the use of stack data structures for undo and redo operations, and file I/O operations for copy, paste, and cut operations. The code is well-structured and easy to understand, making it a good example of a text editor in C++.</w:t>
       </w:r>
     </w:p>
     <w:sectPr>
-      <w:footerReference w:type="default" r:id="rId8"/>
+      <w:footerReference w:type="default" r:id="rId10"/>
       <w:pgSz w:w="12240" w:h="15840"/>
       <w:pgMar w:top="1440" w:right="1440" w:bottom="1440" w:left="1440" w:header="720" w:footer="720" w:gutter="0"/>
       <w:cols w:space="720"/>
@@ -2150,6 +2475,7 @@
   <w:style w:type="character" w:default="1" w:styleId="DefaultParagraphFont">
     <w:name w:val="Default Paragraph Font"/>
     <w:uiPriority w:val="1"/>
+    <w:semiHidden/>
     <w:unhideWhenUsed/>
   </w:style>
   <w:style w:type="table" w:default="1" w:styleId="TableNormal">
@@ -2435,6 +2761,29 @@
     <w:link w:val="Footer"/>
     <w:uiPriority w:val="99"/>
     <w:rsid w:val="00324D41"/>
+  </w:style>
+  <w:style w:type="character" w:styleId="SubtleReference">
+    <w:name w:val="Subtle Reference"/>
+    <w:basedOn w:val="DefaultParagraphFont"/>
+    <w:uiPriority w:val="31"/>
+    <w:qFormat/>
+    <w:rsid w:val="00E13FA6"/>
+    <w:rPr>
+      <w:smallCaps/>
+      <w:color w:val="5A5A5A" w:themeColor="text1" w:themeTint="A5"/>
+    </w:rPr>
+  </w:style>
+  <w:style w:type="character" w:styleId="UnresolvedMention">
+    <w:name w:val="Unresolved Mention"/>
+    <w:basedOn w:val="DefaultParagraphFont"/>
+    <w:uiPriority w:val="99"/>
+    <w:semiHidden/>
+    <w:unhideWhenUsed/>
+    <w:rsid w:val="00E13FA6"/>
+    <w:rPr>
+      <w:color w:val="605E5C"/>
+      <w:shd w:val="clear" w:color="auto" w:fill="E1DFDD"/>
+    </w:rPr>
   </w:style>
 </w:styles>
 </file>

</xml_diff>

<commit_message>
Changes to be committed: 	modified:   Sem-3/Labs/Project/DSA/assets/DSA-Project_Report.docx 	modified:   Sem-3/Labs/Project/DSA/assets/DSA-Project_Report.pdf 	modified:   Sem-3/Labs/Project/DSA/assets/demo_screenshot.png 	modified:   Sem-3/Labs/Project/DSA/assets/dsa-project_demo.mp4 	deleted:    Sem-3/Labs/Project/DSA/file.txt 	new file:   Sem-3/Labs/Project/DSA/huzbi.txt
</commit_message>
<xml_diff>
--- a/Sem-3/Labs/Project/DSA/assets/DSA-Project_Report.docx
+++ b/Sem-3/Labs/Project/DSA/assets/DSA-Project_Report.docx
@@ -1484,6 +1484,305 @@
       </w:r>
     </w:p>
     <w:p/>
+    <w:p/>
+    <w:p>
+      <w:pPr>
+        <w:pStyle w:val="Heading2"/>
+        <w:rPr>
+          <w:sz w:val="48"/>
+          <w:szCs w:val="48"/>
+        </w:rPr>
+      </w:pPr>
+      <w:r>
+        <w:rPr>
+          <w:sz w:val="48"/>
+          <w:szCs w:val="48"/>
+        </w:rPr>
+        <w:lastRenderedPageBreak/>
+        <w:t>HashMap</w:t>
+      </w:r>
+    </w:p>
+    <w:p/>
+    <w:p>
+      <w:pPr>
+        <w:rPr>
+          <w:rFonts w:ascii="Times New Roman" w:hAnsi="Times New Roman" w:cs="Times New Roman"/>
+        </w:rPr>
+      </w:pPr>
+      <w:r>
+        <w:rPr>
+          <w:rFonts w:ascii="Times New Roman" w:hAnsi="Times New Roman" w:cs="Times New Roman"/>
+        </w:rPr>
+        <w:t xml:space="preserve">The </w:t>
+      </w:r>
+      <w:r>
+        <w:rPr>
+          <w:rFonts w:ascii="Monaspace Argon" w:hAnsi="Monaspace Argon" w:cs="Times New Roman"/>
+        </w:rPr>
+        <w:t>`</w:t>
+      </w:r>
+      <w:proofErr w:type="spellStart"/>
+      <w:r>
+        <w:rPr>
+          <w:rFonts w:ascii="Monaspace Argon" w:hAnsi="Monaspace Argon" w:cs="Times New Roman"/>
+        </w:rPr>
+        <w:t>unordered_map</w:t>
+      </w:r>
+      <w:proofErr w:type="spellEnd"/>
+      <w:r>
+        <w:rPr>
+          <w:rFonts w:ascii="Monaspace Argon" w:hAnsi="Monaspace Argon" w:cs="Times New Roman"/>
+        </w:rPr>
+        <w:t>`</w:t>
+      </w:r>
+      <w:r>
+        <w:rPr>
+          <w:rFonts w:ascii="Times New Roman" w:hAnsi="Times New Roman" w:cs="Times New Roman"/>
+        </w:rPr>
+        <w:t xml:space="preserve"> in this code, named </w:t>
+      </w:r>
+      <w:r>
+        <w:rPr>
+          <w:rFonts w:ascii="Monaspace Argon" w:hAnsi="Monaspace Argon" w:cs="Times New Roman"/>
+        </w:rPr>
+        <w:t>`</w:t>
+      </w:r>
+      <w:proofErr w:type="spellStart"/>
+      <w:r>
+        <w:rPr>
+          <w:rFonts w:ascii="Monaspace Argon" w:hAnsi="Monaspace Argon" w:cs="Times New Roman"/>
+        </w:rPr>
+        <w:t>wordLineMap</w:t>
+      </w:r>
+      <w:proofErr w:type="spellEnd"/>
+      <w:r>
+        <w:rPr>
+          <w:rFonts w:ascii="Monaspace Argon" w:hAnsi="Monaspace Argon" w:cs="Times New Roman"/>
+        </w:rPr>
+        <w:t>`</w:t>
+      </w:r>
+      <w:r>
+        <w:rPr>
+          <w:rFonts w:ascii="Times New Roman" w:hAnsi="Times New Roman" w:cs="Times New Roman"/>
+        </w:rPr>
+        <w:t>, is a key-value data structure that stores each word as a key and a vector of line numbers where the word is found as the value. This map is used to facilitate the search feature in the program.</w:t>
+      </w:r>
+    </w:p>
+    <w:p>
+      <w:pPr>
+        <w:rPr>
+          <w:rFonts w:ascii="Times New Roman" w:hAnsi="Times New Roman" w:cs="Times New Roman"/>
+        </w:rPr>
+      </w:pPr>
+      <w:r>
+        <w:rPr>
+          <w:rFonts w:ascii="Times New Roman" w:hAnsi="Times New Roman" w:cs="Times New Roman"/>
+        </w:rPr>
+        <w:t xml:space="preserve">The </w:t>
+      </w:r>
+      <w:r>
+        <w:rPr>
+          <w:rFonts w:ascii="Monaspace Argon" w:hAnsi="Monaspace Argon" w:cs="Times New Roman"/>
+        </w:rPr>
+        <w:t>`</w:t>
+      </w:r>
+      <w:proofErr w:type="spellStart"/>
+      <w:r>
+        <w:rPr>
+          <w:rFonts w:ascii="Monaspace Argon" w:hAnsi="Monaspace Argon" w:cs="Times New Roman"/>
+        </w:rPr>
+        <w:t>unordered_map</w:t>
+      </w:r>
+      <w:proofErr w:type="spellEnd"/>
+      <w:r>
+        <w:rPr>
+          <w:rFonts w:ascii="Monaspace Argon" w:hAnsi="Monaspace Argon" w:cs="Times New Roman"/>
+        </w:rPr>
+        <w:t>`</w:t>
+      </w:r>
+      <w:r>
+        <w:rPr>
+          <w:rFonts w:ascii="Times New Roman" w:hAnsi="Times New Roman" w:cs="Times New Roman"/>
+        </w:rPr>
+        <w:t xml:space="preserve"> works on the principle of hashing, which is a mechanism of assigning a unique code to a variable or attribute using an algorithm to enable easy. In the context of </w:t>
+      </w:r>
+      <w:r>
+        <w:rPr>
+          <w:rFonts w:ascii="Monaspace Argon" w:hAnsi="Monaspace Argon" w:cs="Times New Roman"/>
+        </w:rPr>
+        <w:t>`</w:t>
+      </w:r>
+      <w:proofErr w:type="spellStart"/>
+      <w:r>
+        <w:rPr>
+          <w:rFonts w:ascii="Monaspace Argon" w:hAnsi="Monaspace Argon" w:cs="Times New Roman"/>
+        </w:rPr>
+        <w:t>unordered_map</w:t>
+      </w:r>
+      <w:proofErr w:type="spellEnd"/>
+      <w:r>
+        <w:rPr>
+          <w:rFonts w:ascii="Monaspace Argon" w:hAnsi="Monaspace Argon" w:cs="Times New Roman"/>
+        </w:rPr>
+        <w:t>`</w:t>
+      </w:r>
+      <w:r>
+        <w:rPr>
+          <w:rFonts w:ascii="Times New Roman" w:hAnsi="Times New Roman" w:cs="Times New Roman"/>
+        </w:rPr>
+        <w:t>, the hash function is used to compute an index into an array of buckets or slots, from which the desired value can be found.</w:t>
+      </w:r>
+    </w:p>
+    <w:p>
+      <w:pPr>
+        <w:rPr>
+          <w:rFonts w:ascii="Times New Roman" w:hAnsi="Times New Roman" w:cs="Times New Roman"/>
+        </w:rPr>
+      </w:pPr>
+      <w:r>
+        <w:rPr>
+          <w:rFonts w:ascii="Times New Roman" w:hAnsi="Times New Roman" w:cs="Times New Roman"/>
+        </w:rPr>
+        <w:t xml:space="preserve">When a word is added to the </w:t>
+      </w:r>
+      <w:r>
+        <w:rPr>
+          <w:rFonts w:ascii="Monaspace Argon" w:hAnsi="Monaspace Argon" w:cs="Times New Roman"/>
+        </w:rPr>
+        <w:t>`</w:t>
+      </w:r>
+      <w:proofErr w:type="spellStart"/>
+      <w:r>
+        <w:rPr>
+          <w:rFonts w:ascii="Monaspace Argon" w:hAnsi="Monaspace Argon" w:cs="Times New Roman"/>
+        </w:rPr>
+        <w:t>unordered_map</w:t>
+      </w:r>
+      <w:proofErr w:type="spellEnd"/>
+      <w:r>
+        <w:rPr>
+          <w:rFonts w:ascii="Monaspace Argon" w:hAnsi="Monaspace Argon" w:cs="Times New Roman"/>
+        </w:rPr>
+        <w:t>`</w:t>
+      </w:r>
+      <w:r>
+        <w:rPr>
+          <w:rFonts w:ascii="Times New Roman" w:hAnsi="Times New Roman" w:cs="Times New Roman"/>
+        </w:rPr>
+        <w:t xml:space="preserve">, the word's hash code is computed. This hash code is used to determine the index at which the word (and its corresponding line numbers) should be stored in the map. If two words have the same hash code, a collision occurs. In such cases, </w:t>
+      </w:r>
+      <w:r>
+        <w:rPr>
+          <w:rFonts w:ascii="Monaspace Argon" w:hAnsi="Monaspace Argon" w:cs="Times New Roman"/>
+        </w:rPr>
+        <w:t>`</w:t>
+      </w:r>
+      <w:proofErr w:type="spellStart"/>
+      <w:r>
+        <w:rPr>
+          <w:rFonts w:ascii="Monaspace Argon" w:hAnsi="Monaspace Argon" w:cs="Times New Roman"/>
+        </w:rPr>
+        <w:t>unordered_map</w:t>
+      </w:r>
+      <w:proofErr w:type="spellEnd"/>
+      <w:r>
+        <w:rPr>
+          <w:rFonts w:ascii="Monaspace Argon" w:hAnsi="Monaspace Argon" w:cs="Times New Roman"/>
+        </w:rPr>
+        <w:t>`</w:t>
+      </w:r>
+      <w:r>
+        <w:rPr>
+          <w:rFonts w:ascii="Times New Roman" w:hAnsi="Times New Roman" w:cs="Times New Roman"/>
+        </w:rPr>
+        <w:t xml:space="preserve"> uses a technique called chaining to handle the collision. Each index in the array points to a linked list of entries that have the same hash code.</w:t>
+      </w:r>
+    </w:p>
+    <w:p>
+      <w:pPr>
+        <w:rPr>
+          <w:rFonts w:ascii="Times New Roman" w:hAnsi="Times New Roman" w:cs="Times New Roman"/>
+        </w:rPr>
+      </w:pPr>
+      <w:r>
+        <w:rPr>
+          <w:rFonts w:ascii="Times New Roman" w:hAnsi="Times New Roman" w:cs="Times New Roman"/>
+        </w:rPr>
+        <w:t xml:space="preserve">When a word is searched in the </w:t>
+      </w:r>
+      <w:r>
+        <w:rPr>
+          <w:rFonts w:ascii="Monaspace Argon" w:hAnsi="Monaspace Argon" w:cs="Times New Roman"/>
+        </w:rPr>
+        <w:t>`</w:t>
+      </w:r>
+      <w:proofErr w:type="spellStart"/>
+      <w:r>
+        <w:rPr>
+          <w:rFonts w:ascii="Monaspace Argon" w:hAnsi="Monaspace Argon" w:cs="Times New Roman"/>
+        </w:rPr>
+        <w:t>unordered_map</w:t>
+      </w:r>
+      <w:proofErr w:type="spellEnd"/>
+      <w:r>
+        <w:rPr>
+          <w:rFonts w:ascii="Monaspace Argon" w:hAnsi="Monaspace Argon" w:cs="Times New Roman"/>
+        </w:rPr>
+        <w:t>`</w:t>
+      </w:r>
+      <w:r>
+        <w:rPr>
+          <w:rFonts w:ascii="Times New Roman" w:hAnsi="Times New Roman" w:cs="Times New Roman"/>
+        </w:rPr>
+        <w:t>, the hash code of the word is computed again. This hash code is used to find the index of the array where the word (and its corresponding line numbers) should be stored. If the word is found at the calculated index, the line numbers are returned. If the word is not found, a message is printed indicating that the word was not found.</w:t>
+      </w:r>
+    </w:p>
+    <w:p>
+      <w:pPr>
+        <w:rPr>
+          <w:rFonts w:ascii="Times New Roman" w:hAnsi="Times New Roman" w:cs="Times New Roman"/>
+        </w:rPr>
+      </w:pPr>
+      <w:r>
+        <w:rPr>
+          <w:rFonts w:ascii="Times New Roman" w:hAnsi="Times New Roman" w:cs="Times New Roman"/>
+        </w:rPr>
+        <w:t xml:space="preserve">This use of hashing allows the </w:t>
+      </w:r>
+      <w:r>
+        <w:rPr>
+          <w:rFonts w:ascii="Monaspace Argon" w:hAnsi="Monaspace Argon" w:cs="Times New Roman"/>
+        </w:rPr>
+        <w:t>`</w:t>
+      </w:r>
+      <w:proofErr w:type="spellStart"/>
+      <w:r>
+        <w:rPr>
+          <w:rFonts w:ascii="Monaspace Argon" w:hAnsi="Monaspace Argon" w:cs="Times New Roman"/>
+        </w:rPr>
+        <w:t>unordered_map</w:t>
+      </w:r>
+      <w:proofErr w:type="spellEnd"/>
+      <w:r>
+        <w:rPr>
+          <w:rFonts w:ascii="Monaspace Argon" w:hAnsi="Monaspace Argon" w:cs="Times New Roman"/>
+        </w:rPr>
+        <w:t>`</w:t>
+      </w:r>
+      <w:r>
+        <w:rPr>
+          <w:rFonts w:ascii="Times New Roman" w:hAnsi="Times New Roman" w:cs="Times New Roman"/>
+        </w:rPr>
+        <w:t xml:space="preserve"> to provide fast access to the line numbers of a word in the file, making the search feature efficient.</w:t>
+      </w:r>
+    </w:p>
+    <w:p>
+      <w:pPr>
+        <w:rPr>
+          <w:rFonts w:ascii="Times New Roman" w:hAnsi="Times New Roman" w:cs="Times New Roman"/>
+        </w:rPr>
+      </w:pPr>
+    </w:p>
     <w:p>
       <w:bookmarkStart w:id="5" w:name="_Toc152620438"/>
       <w:r>
@@ -1492,7 +1791,6 @@
           <w:sz w:val="48"/>
           <w:szCs w:val="48"/>
         </w:rPr>
-        <w:lastRenderedPageBreak/>
         <w:t>Menu Function</w:t>
       </w:r>
       <w:bookmarkEnd w:id="5"/>
@@ -1673,7 +1971,14 @@
         <w:rPr>
           <w:rFonts w:ascii="Times New Roman" w:hAnsi="Times New Roman" w:cs="Times New Roman"/>
         </w:rPr>
-        <w:t>` library for input and output operations, the</w:t>
+        <w:t xml:space="preserve">` library for input and </w:t>
+      </w:r>
+      <w:r>
+        <w:rPr>
+          <w:rFonts w:ascii="Times New Roman" w:hAnsi="Times New Roman" w:cs="Times New Roman"/>
+        </w:rPr>
+        <w:lastRenderedPageBreak/>
+        <w:t>output operations, the</w:t>
       </w:r>
       <w:r>
         <w:t xml:space="preserve"> </w:t>
@@ -1793,10 +2098,10 @@
           <w:noProof/>
         </w:rPr>
         <w:drawing>
-          <wp:inline distT="0" distB="0" distL="0" distR="0" wp14:anchorId="00D53969" wp14:editId="1A8D9BC8">
-            <wp:extent cx="5943600" cy="2712720"/>
+          <wp:inline distT="0" distB="0" distL="0" distR="0" wp14:anchorId="00D53969" wp14:editId="1AE8A541">
+            <wp:extent cx="5943600" cy="2579449"/>
             <wp:effectExtent l="0" t="0" r="0" b="0"/>
-            <wp:docPr id="1324394127" name="Picture 1" descr="A screenshot of the text editor menu."/>
+            <wp:docPr id="1324394127" name="Picture 1"/>
             <wp:cNvGraphicFramePr>
               <a:graphicFrameLocks xmlns:a="http://schemas.openxmlformats.org/drawingml/2006/main" noChangeAspect="1"/>
             </wp:cNvGraphicFramePr>
@@ -1804,7 +2109,7 @@
               <a:graphicData uri="http://schemas.openxmlformats.org/drawingml/2006/picture">
                 <pic:pic xmlns:pic="http://schemas.openxmlformats.org/drawingml/2006/picture">
                   <pic:nvPicPr>
-                    <pic:cNvPr id="1324394127" name="Picture 1" descr="A screenshot of the text editor menu."/>
+                    <pic:cNvPr id="1324394127" name="Picture 1"/>
                     <pic:cNvPicPr/>
                   </pic:nvPicPr>
                   <pic:blipFill>
@@ -1822,7 +2127,7 @@
                   <pic:spPr>
                     <a:xfrm>
                       <a:off x="0" y="0"/>
-                      <a:ext cx="5943600" cy="2712720"/>
+                      <a:ext cx="5943600" cy="2579449"/>
                     </a:xfrm>
                     <a:prstGeom prst="rect">
                       <a:avLst/>
@@ -1857,7 +2162,14 @@
             <w:rStyle w:val="Hyperlink"/>
             <w:rFonts w:ascii="Times New Roman" w:hAnsi="Times New Roman" w:cs="Times New Roman"/>
           </w:rPr>
-          <w:t>here</w:t>
+          <w:t>her</w:t>
+        </w:r>
+        <w:r>
+          <w:rPr>
+            <w:rStyle w:val="Hyperlink"/>
+            <w:rFonts w:ascii="Times New Roman" w:hAnsi="Times New Roman" w:cs="Times New Roman"/>
+          </w:rPr>
+          <w:t>e</w:t>
         </w:r>
       </w:hyperlink>
       <w:r>
@@ -1881,7 +2193,6 @@
           <w:sz w:val="48"/>
           <w:szCs w:val="48"/>
         </w:rPr>
-        <w:lastRenderedPageBreak/>
         <w:t>Conclusion</w:t>
       </w:r>
       <w:bookmarkEnd w:id="7"/>
@@ -1900,8 +2211,36 @@
         <w:t>The text editor in C++ provides a simple yet functional interface for basic file operations. It demonstrates the use of stack data structures for undo and redo operations, and file I/O operations for copy, paste, and cut operations. The code is well-structured and easy to understand, making it a good example of a text editor in C++.</w:t>
       </w:r>
     </w:p>
+    <w:p>
+      <w:pPr>
+        <w:rPr>
+          <w:rFonts w:ascii="Times New Roman" w:hAnsi="Times New Roman" w:cs="Times New Roman"/>
+        </w:rPr>
+      </w:pPr>
+      <w:r>
+        <w:rPr>
+          <w:rFonts w:ascii="Times New Roman" w:hAnsi="Times New Roman" w:cs="Times New Roman"/>
+        </w:rPr>
+        <w:t xml:space="preserve">To visit GitHub repo, click </w:t>
+      </w:r>
+      <w:hyperlink r:id="rId10" w:history="1">
+        <w:r>
+          <w:rPr>
+            <w:rStyle w:val="Hyperlink"/>
+            <w:rFonts w:ascii="Times New Roman" w:hAnsi="Times New Roman" w:cs="Times New Roman"/>
+          </w:rPr>
+          <w:t>here</w:t>
+        </w:r>
+      </w:hyperlink>
+      <w:r>
+        <w:rPr>
+          <w:rFonts w:ascii="Times New Roman" w:hAnsi="Times New Roman" w:cs="Times New Roman"/>
+        </w:rPr>
+        <w:t>.</w:t>
+      </w:r>
+    </w:p>
     <w:sectPr>
-      <w:footerReference w:type="default" r:id="rId10"/>
+      <w:footerReference w:type="default" r:id="rId11"/>
       <w:pgSz w:w="12240" w:h="15840"/>
       <w:pgMar w:top="1440" w:right="1440" w:bottom="1440" w:left="1440" w:header="720" w:footer="720" w:gutter="0"/>
       <w:cols w:space="720"/>
@@ -2785,6 +3124,86 @@
       <w:shd w:val="clear" w:color="auto" w:fill="E1DFDD"/>
     </w:rPr>
   </w:style>
+  <w:style w:type="character" w:styleId="FollowedHyperlink">
+    <w:name w:val="FollowedHyperlink"/>
+    <w:basedOn w:val="DefaultParagraphFont"/>
+    <w:uiPriority w:val="99"/>
+    <w:semiHidden/>
+    <w:unhideWhenUsed/>
+    <w:rsid w:val="00607CE7"/>
+    <w:rPr>
+      <w:color w:val="954F72" w:themeColor="followedHyperlink"/>
+      <w:u w:val="single"/>
+    </w:rPr>
+  </w:style>
+  <w:style w:type="character" w:styleId="CommentReference">
+    <w:name w:val="annotation reference"/>
+    <w:basedOn w:val="DefaultParagraphFont"/>
+    <w:uiPriority w:val="99"/>
+    <w:semiHidden/>
+    <w:unhideWhenUsed/>
+    <w:rsid w:val="00607CE7"/>
+    <w:rPr>
+      <w:sz w:val="16"/>
+      <w:szCs w:val="16"/>
+    </w:rPr>
+  </w:style>
+  <w:style w:type="paragraph" w:styleId="CommentText">
+    <w:name w:val="annotation text"/>
+    <w:basedOn w:val="Normal"/>
+    <w:link w:val="CommentTextChar"/>
+    <w:uiPriority w:val="99"/>
+    <w:semiHidden/>
+    <w:unhideWhenUsed/>
+    <w:rsid w:val="00607CE7"/>
+    <w:pPr>
+      <w:spacing w:line="240" w:lineRule="auto"/>
+    </w:pPr>
+    <w:rPr>
+      <w:sz w:val="20"/>
+      <w:szCs w:val="20"/>
+    </w:rPr>
+  </w:style>
+  <w:style w:type="character" w:customStyle="1" w:styleId="CommentTextChar">
+    <w:name w:val="Comment Text Char"/>
+    <w:basedOn w:val="DefaultParagraphFont"/>
+    <w:link w:val="CommentText"/>
+    <w:uiPriority w:val="99"/>
+    <w:semiHidden/>
+    <w:rsid w:val="00607CE7"/>
+    <w:rPr>
+      <w:sz w:val="20"/>
+      <w:szCs w:val="20"/>
+    </w:rPr>
+  </w:style>
+  <w:style w:type="paragraph" w:styleId="CommentSubject">
+    <w:name w:val="annotation subject"/>
+    <w:basedOn w:val="CommentText"/>
+    <w:next w:val="CommentText"/>
+    <w:link w:val="CommentSubjectChar"/>
+    <w:uiPriority w:val="99"/>
+    <w:semiHidden/>
+    <w:unhideWhenUsed/>
+    <w:rsid w:val="00607CE7"/>
+    <w:rPr>
+      <w:b/>
+      <w:bCs/>
+    </w:rPr>
+  </w:style>
+  <w:style w:type="character" w:customStyle="1" w:styleId="CommentSubjectChar">
+    <w:name w:val="Comment Subject Char"/>
+    <w:basedOn w:val="CommentTextChar"/>
+    <w:link w:val="CommentSubject"/>
+    <w:uiPriority w:val="99"/>
+    <w:semiHidden/>
+    <w:rsid w:val="00607CE7"/>
+    <w:rPr>
+      <w:b/>
+      <w:bCs/>
+      <w:sz w:val="20"/>
+      <w:szCs w:val="20"/>
+    </w:rPr>
+  </w:style>
 </w:styles>
 </file>
 

</xml_diff>